<commit_message>
updated set of delivery docs on phase 2.
</commit_message>
<xml_diff>
--- a/Ford mHealth Delivery Folder/Phase 2/GH - Location Service Module/Developer reference - Location Services Near by Hospitals.docx
+++ b/Ford mHealth Delivery Folder/Phase 2/GH - Location Service Module/Developer reference - Location Services Near by Hospitals.docx
@@ -9,6 +9,8 @@
       <w:r>
         <w:t>Location based services – Nearby Hospitals</w:t>
       </w:r>
+      <w:bookmarkStart w:id="0" w:name="_GoBack"/>
+      <w:bookmarkEnd w:id="0"/>
     </w:p>
     <w:p>
       <w:pPr>
@@ -23,7 +25,13 @@
         <w:jc w:val="both"/>
       </w:pPr>
       <w:r>
-        <w:t>In the event of emergency (Car crash) one of the value service is to know the nearby hospitals / trauma care centers. The component (</w:t>
+        <w:t xml:space="preserve">In the event of emergency (Car crash) one of the </w:t>
+      </w:r>
+      <w:r>
+        <w:t>important service</w:t>
+      </w:r>
+      <w:r>
+        <w:t xml:space="preserve"> is to know the nearby hospitals / trauma care centers. The component (</w:t>
       </w:r>
       <w:r>
         <w:rPr>
@@ -136,19 +144,7 @@
         <w:t xml:space="preserve"> provides the </w:t>
       </w:r>
       <w:r>
-        <w:t xml:space="preserve">API interface to get the </w:t>
-      </w:r>
-      <w:r>
-        <w:t xml:space="preserve">list of nearby hospitals (place) </w:t>
-      </w:r>
-      <w:r>
-        <w:t>around the</w:t>
-      </w:r>
-      <w:r>
-        <w:t xml:space="preserve"> given location</w:t>
-      </w:r>
-      <w:r>
-        <w:t xml:space="preserve">. </w:t>
+        <w:t xml:space="preserve">API interface to get the list of nearby hospitals (place) around the given location. </w:t>
       </w:r>
     </w:p>
     <w:p>
@@ -1051,10 +1047,7 @@
       </w:r>
     </w:p>
     <w:p/>
-    <w:p>
-      <w:bookmarkStart w:id="0" w:name="_GoBack"/>
-      <w:bookmarkEnd w:id="0"/>
-    </w:p>
+    <w:p/>
     <w:p>
       <w:pPr>
         <w:jc w:val="center"/>
@@ -1116,7 +1109,7 @@
         <v:path o:extrusionok="f" gradientshapeok="t" o:connecttype="rect"/>
         <o:lock v:ext="edit" aspectratio="t"/>
       </v:shapetype>
-      <v:shape id="_x0000_i1029" type="#_x0000_t75" style="width:11.25pt;height:11.25pt" o:bullet="t">
+      <v:shape id="_x0000_i1027" type="#_x0000_t75" style="width:11.25pt;height:11.25pt" o:bullet="t">
         <v:imagedata r:id="rId1" o:title="BD14565_"/>
       </v:shape>
     </w:pict>
@@ -3950,7 +3943,7 @@
 </file>
 
 <file path=customXml/itemProps1.xml><?xml version="1.0" encoding="utf-8"?>
-<ds:datastoreItem xmlns:ds="http://schemas.openxmlformats.org/officeDocument/2006/customXml" ds:itemID="{42BD29BC-6000-410A-86D4-2EEFBAEB63B1}">
+<ds:datastoreItem xmlns:ds="http://schemas.openxmlformats.org/officeDocument/2006/customXml" ds:itemID="{C7682D16-1864-4762-8E0E-B8E5811EA975}">
   <ds:schemaRefs>
     <ds:schemaRef ds:uri="http://schemas.openxmlformats.org/officeDocument/2006/bibliography"/>
   </ds:schemaRefs>

</xml_diff>